<commit_message>
added old characterization measurements of mike 3 and mike 6
</commit_message>
<xml_diff>
--- a/ETH_MIKE_Characterisation/Doc/4_transparency_plane.docx
+++ b/ETH_MIKE_Characterisation/Doc/4_transparency_plane.docx
@@ -14,7 +14,7 @@
           <w:b/>
           <w:sz w:val="24"/>
         </w:rPr>
-        <w:t>Maximum Acceleration</w:t>
+        <w:t>Transparency Planes</w:t>
       </w:r>
     </w:p>
     <w:p>
@@ -295,6 +295,7 @@
       </w:pPr>
       <w:r>
         <w:rPr>
+          <w:noProof/>
           <w:sz w:val="24"/>
         </w:rPr>
         <w:drawing>
@@ -417,6 +418,7 @@
       <w:r>
         <w:rPr>
           <w:b/>
+          <w:noProof/>
         </w:rPr>
         <w:drawing>
           <wp:inline distT="0" distB="0" distL="0" distR="0" wp14:anchorId="03E9E073" wp14:editId="4FC45E6C">
@@ -1398,6 +1400,7 @@
   <w:style w:type="character" w:default="1" w:styleId="Absatz-Standardschriftart">
     <w:name w:val="Default Paragraph Font"/>
     <w:uiPriority w:val="1"/>
+    <w:semiHidden/>
     <w:unhideWhenUsed/>
   </w:style>
   <w:style w:type="table" w:default="1" w:styleId="NormaleTabelle">

</xml_diff>